<commit_message>
update summer camp flyer.
</commit_message>
<xml_diff>
--- a/web/swan/images/swan_sc_17_registration.docx
+++ b/web/swan/images/swan_sc_17_registration.docx
@@ -1627,7 +1627,13 @@
               <w:rPr>
                 <w:noProof/>
               </w:rPr>
-              <w:t xml:space="preserve">Week 1: </w:t>
+              <w:t>Week 0</w:t>
+            </w:r>
+            <w:r>
+              <w:rPr>
+                <w:noProof/>
+              </w:rPr>
+              <w:t xml:space="preserve">: </w:t>
             </w:r>
             <w:r>
               <w:rPr>
@@ -1764,7 +1770,15 @@
               <w:rPr>
                 <w:noProof/>
               </w:rPr>
-              <w:t xml:space="preserve">Week 2: </w:t>
+              <w:t>Week 1</w:t>
+            </w:r>
+            <w:bookmarkStart w:id="0" w:name="_GoBack"/>
+            <w:bookmarkEnd w:id="0"/>
+            <w:r>
+              <w:rPr>
+                <w:noProof/>
+              </w:rPr>
+              <w:t xml:space="preserve">: </w:t>
             </w:r>
             <w:r>
               <w:rPr>
@@ -2307,8 +2321,6 @@
               </w:rPr>
               <w:t>Week 6: Jul 17 -21</w:t>
             </w:r>
-            <w:bookmarkStart w:id="0" w:name="_GoBack"/>
-            <w:bookmarkEnd w:id="0"/>
           </w:p>
         </w:tc>
         <w:tc>

</xml_diff>